<commit_message>
hw d05 (animal_shelter) update
</commit_message>
<xml_diff>
--- a/w01/d02/Nelson_Schubart/Day 2 Class Notes.docx
+++ b/w01/d02/Nelson_Schubart/Day 2 Class Notes.docx
@@ -295,8 +295,22 @@
         <w:rPr>
           <w:sz w:val="22"/>
         </w:rPr>
-        <w:t xml:space="preserve"> heap of clothes</w:t>
-      </w:r>
+        <w:t xml:space="preserve"> heap of </w:t>
+      </w:r>
+      <w:proofErr w:type="spellStart"/>
+      <w:r>
+        <w:rPr>
+          <w:sz w:val="22"/>
+        </w:rPr>
+        <w:t>clothes</w:t>
+      </w:r>
+      <w:r>
+        <w:rPr>
+          <w:sz w:val="22"/>
+        </w:rPr>
+        <w:t>www.gmai</w:t>
+      </w:r>
+      <w:proofErr w:type="spellEnd"/>
     </w:p>
     <w:p>
       <w:pPr>

</xml_diff>